<commit_message>
Given information about single page (with or without framework) Updated info about other tasks
</commit_message>
<xml_diff>
--- a/FDO_Blog/SoftuniProjectPlan.docx
+++ b/FDO_Blog/SoftuniProjectPlan.docx
@@ -124,6 +124,21 @@
           <w:sz w:val="28"/>
           <w:szCs w:val="28"/>
         </w:rPr>
+        <w:t xml:space="preserve"> – </w:t>
+      </w:r>
+      <w:r>
+        <w:rPr>
+          <w:sz w:val="28"/>
+          <w:szCs w:val="28"/>
+        </w:rPr>
+        <w:t>with greeting mail containing link to profile</w:t>
+      </w:r>
+      <w:r>
+        <w:rPr>
+          <w:b/>
+          <w:sz w:val="28"/>
+          <w:szCs w:val="28"/>
+        </w:rPr>
         <w:br/>
       </w:r>
       <w:r>
@@ -222,6 +237,13 @@
           <w:sz w:val="28"/>
           <w:szCs w:val="28"/>
         </w:rPr>
+        <w:t xml:space="preserve"> – find out how to do paging</w:t>
+      </w:r>
+      <w:r>
+        <w:rPr>
+          <w:sz w:val="28"/>
+          <w:szCs w:val="28"/>
+        </w:rPr>
         <w:br/>
       </w:r>
       <w:r>
@@ -280,14 +302,7 @@
           <w:sz w:val="28"/>
           <w:szCs w:val="28"/>
         </w:rPr>
-        <w:t xml:space="preserve"> View user</w:t>
-      </w:r>
-      <w:r>
-        <w:rPr>
-          <w:sz w:val="28"/>
-          <w:szCs w:val="28"/>
-        </w:rPr>
-        <w:t xml:space="preserve"> (admin)</w:t>
+        <w:t xml:space="preserve"> View</w:t>
       </w:r>
       <w:r>
         <w:rPr>
@@ -301,21 +316,7 @@
           <w:sz w:val="28"/>
           <w:szCs w:val="28"/>
         </w:rPr>
-        <w:t xml:space="preserve"> Edit </w:t>
-      </w:r>
-      <w:r>
-        <w:rPr>
-          <w:sz w:val="28"/>
-          <w:szCs w:val="28"/>
-        </w:rPr>
-        <w:t>user</w:t>
-      </w:r>
-      <w:r>
-        <w:rPr>
-          <w:sz w:val="28"/>
-          <w:szCs w:val="28"/>
-        </w:rPr>
-        <w:t xml:space="preserve"> (admin)</w:t>
+        <w:t xml:space="preserve"> Edit</w:t>
       </w:r>
       <w:r>
         <w:rPr>
@@ -336,14 +337,77 @@
           <w:sz w:val="28"/>
           <w:szCs w:val="28"/>
         </w:rPr>
-        <w:t xml:space="preserve"> / Delete</w:t>
-      </w:r>
-      <w:r>
-        <w:rPr>
-          <w:sz w:val="28"/>
-          <w:szCs w:val="28"/>
-        </w:rPr>
-        <w:t xml:space="preserve"> (one page JS)</w:t>
+        <w:t xml:space="preserve"> /</w:t>
+      </w:r>
+      <w:r>
+        <w:rPr>
+          <w:sz w:val="28"/>
+          <w:szCs w:val="28"/>
+        </w:rPr>
+        <w:t xml:space="preserve"> Create posts/</w:t>
+      </w:r>
+      <w:r>
+        <w:rPr>
+          <w:sz w:val="28"/>
+          <w:szCs w:val="28"/>
+        </w:rPr>
+        <w:t xml:space="preserve"> Delete</w:t>
+      </w:r>
+      <w:r>
+        <w:rPr>
+          <w:sz w:val="28"/>
+          <w:szCs w:val="28"/>
+        </w:rPr>
+        <w:t xml:space="preserve"> (single</w:t>
+      </w:r>
+      <w:r>
+        <w:rPr>
+          <w:sz w:val="28"/>
+          <w:szCs w:val="28"/>
+        </w:rPr>
+        <w:t xml:space="preserve"> page JS)</w:t>
+      </w:r>
+      <w:r>
+        <w:rPr>
+          <w:sz w:val="28"/>
+          <w:szCs w:val="28"/>
+        </w:rPr>
+        <w:br/>
+      </w:r>
+      <w:r>
+        <w:rPr>
+          <w:sz w:val="28"/>
+          <w:szCs w:val="28"/>
+        </w:rPr>
+        <w:t>https://scotch.io/tutorials/single-page-apps-with-angularjs-routing-and-templating</w:t>
+      </w:r>
+      <w:r>
+        <w:rPr>
+          <w:sz w:val="28"/>
+          <w:szCs w:val="28"/>
+        </w:rPr>
+        <w:br/>
+      </w:r>
+      <w:r>
+        <w:rPr>
+          <w:sz w:val="28"/>
+          <w:szCs w:val="28"/>
+        </w:rPr>
+        <w:t>http://tutorialzine.com/2015/02/single-page-app-without-a-framework/</w:t>
+      </w:r>
+      <w:r>
+        <w:rPr>
+          <w:sz w:val="28"/>
+          <w:szCs w:val="28"/>
+        </w:rPr>
+        <w:br/>
+      </w:r>
+      <w:r>
+        <w:rPr>
+          <w:sz w:val="28"/>
+          <w:szCs w:val="28"/>
+        </w:rPr>
+        <w:t>http://www.codeproject.com/Articles/698645/A-Beginners-Guide-for-Creating-Single-Page-Applica</w:t>
       </w:r>
       <w:r>
         <w:rPr>
@@ -447,6 +511,13 @@
           <w:sz w:val="28"/>
           <w:szCs w:val="28"/>
         </w:rPr>
+        <w:t xml:space="preserve"> change user group;</w:t>
+      </w:r>
+      <w:r>
+        <w:rPr>
+          <w:sz w:val="28"/>
+          <w:szCs w:val="28"/>
+        </w:rPr>
         <w:br/>
       </w:r>
       <w:r>
@@ -534,6 +605,7 @@
           <w:sz w:val="28"/>
           <w:szCs w:val="28"/>
         </w:rPr>
+        <w:lastRenderedPageBreak/>
         <w:t>11</w:t>
       </w:r>
       <w:r>
@@ -705,7 +777,6 @@
           <w:sz w:val="28"/>
           <w:szCs w:val="28"/>
         </w:rPr>
-        <w:lastRenderedPageBreak/>
         <w:br/>
         <w:t>---------------------------------------------------------------------------</w:t>
       </w:r>
@@ -1079,6 +1150,7 @@
           <w:szCs w:val="40"/>
           <w:u w:val="single"/>
         </w:rPr>
+        <w:lastRenderedPageBreak/>
         <w:br/>
       </w:r>
       <w:r>

</xml_diff>